<commit_message>
fix solo/a in autorización
</commit_message>
<xml_diff>
--- a/autorizacion.docx
+++ b/autorizacion.docx
@@ -1137,7 +1137,64 @@
           <w:szCs w:val="22"/>
           <w:lang w:val="es-ES"/>
         </w:rPr>
-        <w:t>a marcharse solo al finalizar la actividad.</w:t>
+        <w:t xml:space="preserve">a marcharse </w:t>
+      </w:r>
+      <w:r>
+        <w:rPr>
+          <w:sz w:val="22"/>
+          <w:szCs w:val="22"/>
+          <w:lang w:val="es-ES"/>
+        </w:rPr>
+        <w:fldChar w:fldCharType="begin"/>
+      </w:r>
+      <w:r>
+        <w:rPr>
+          <w:sz w:val="22"/>
+          <w:szCs w:val="22"/>
+          <w:lang w:val="es-ES"/>
+        </w:rPr>
+        <w:instrText xml:space="preserve"> MERGEFIELD soloa \* MERGEFORMAT </w:instrText>
+      </w:r>
+      <w:r>
+        <w:rPr>
+          <w:sz w:val="22"/>
+          <w:szCs w:val="22"/>
+          <w:lang w:val="es-ES"/>
+        </w:rPr>
+        <w:fldChar w:fldCharType="separate"/>
+      </w:r>
+      <w:r>
+        <w:rPr>
+          <w:noProof/>
+          <w:sz w:val="22"/>
+          <w:szCs w:val="22"/>
+          <w:lang w:val="es-ES"/>
+        </w:rPr>
+        <w:t>«soloa»</w:t>
+      </w:r>
+      <w:r>
+        <w:rPr>
+          <w:sz w:val="22"/>
+          <w:szCs w:val="22"/>
+          <w:lang w:val="es-ES"/>
+        </w:rPr>
+        <w:fldChar w:fldCharType="end"/>
+      </w:r>
+      <w:r>
+        <w:rPr>
+          <w:sz w:val="22"/>
+          <w:szCs w:val="22"/>
+          <w:lang w:val="es-ES"/>
+        </w:rPr>
+        <w:t xml:space="preserve"> </w:t>
+      </w:r>
+      <w:r>
+        <w:rPr>
+          <w:sz w:val="22"/>
+          <w:szCs w:val="22"/>
+          <w:lang w:val="es-ES"/>
+        </w:rPr>
+        <w:t>al finalizar la actividad.</w:t>
       </w:r>
     </w:p>
     <w:p>
@@ -1979,23 +2036,7 @@
           <w:szCs w:val="22"/>
           <w:lang w:val="es-ES"/>
         </w:rPr>
-        <w:t xml:space="preserve">En cumplimiento de la normativa vigente, solicitamos su autorización para permitir que su hijo/a menor de </w:t>
-      </w:r>
-      <w:r>
-        <w:rPr>
-          <w:sz w:val="22"/>
-          <w:szCs w:val="22"/>
-          <w:lang w:val="es-ES"/>
-        </w:rPr>
-        <w:t>edad,</w:t>
-      </w:r>
-      <w:r>
-        <w:rPr>
-          <w:sz w:val="22"/>
-          <w:szCs w:val="22"/>
-          <w:lang w:val="es-ES"/>
-        </w:rPr>
-        <w:t xml:space="preserve"> pero con 14 o más años en la fecha del encuentro pueda irse solo/a al finalizar la Eucaristía.</w:t>
+        <w:t>En cumplimiento de la normativa vigente, solicitamos su autorización para permitir que su hijo/a menor de edad, pero con 14 o más años en la fecha del encuentro pueda irse solo/a al finalizar la Eucaristía.</w:t>
       </w:r>
     </w:p>
     <w:p>

</xml_diff>